<commit_message>
add: adicionado tap e integração
</commit_message>
<xml_diff>
--- a/tarefas/Termo de Abertura do Projeto (TAP) - TIC.docx
+++ b/tarefas/Termo de Abertura do Projeto (TAP) - TIC.docx
@@ -301,7 +301,6 @@
           <w:szCs w:val="28"/>
         </w:rPr>
       </w:pPr>
-      <w:bookmarkStart w:id="0" w:name="_Hlk147771610"/>
       <w:r>
         <w:rPr>
           <w:b/>
@@ -309,9 +308,26 @@
           <w:sz w:val="28"/>
           <w:szCs w:val="28"/>
         </w:rPr>
-        <w:t>Festa de Casamento - TAP</w:t>
-      </w:r>
-      <w:bookmarkEnd w:id="0"/>
+        <w:t>Sistema de gestão LDA - T</w:t>
+      </w:r>
+      <w:r>
+        <w:rPr>
+          <w:b/>
+          <w:color w:val="000000" w:themeColor="text1"/>
+          <w:sz w:val="28"/>
+          <w:szCs w:val="28"/>
+        </w:rPr>
+        <w:t>A</w:t>
+      </w:r>
+      <w:r>
+        <w:rPr>
+          <w:b/>
+          <w:color w:val="000000" w:themeColor="text1"/>
+          <w:sz w:val="28"/>
+          <w:szCs w:val="28"/>
+        </w:rPr>
+        <w:t>P</w:t>
+      </w:r>
     </w:p>
     <w:p>
       <w:pPr>
@@ -1006,7 +1022,23 @@
         </w:numPr>
       </w:pPr>
       <w:r>
-        <w:t>Decidir pelas prioridades de tarefas mais urgentes em detrimento de tarefas complexas;</w:t>
+        <w:rPr>
+          <w:b/>
+          <w:bCs/>
+        </w:rPr>
+        <w:t>Tarefas Importantes</w:t>
+      </w:r>
+      <w:r>
+        <w:t xml:space="preserve">: </w:t>
+      </w:r>
+      <w:r>
+        <w:t xml:space="preserve">O gerente pode priorizar tarefas </w:t>
+      </w:r>
+      <w:r>
+        <w:t>importantes</w:t>
+      </w:r>
+      <w:r>
+        <w:t xml:space="preserve"> em vez de complexas;</w:t>
       </w:r>
     </w:p>
     <w:p>
@@ -1017,29 +1049,40 @@
           <w:numId w:val="1"/>
         </w:numPr>
       </w:pPr>
-    </w:p>
-    <w:p>
-      <w:pPr>
-        <w:pStyle w:val="ParaApagar"/>
-      </w:pPr>
-      <w:r>
-        <w:t>Flexibilizar a data prevista entre a última quinzena de novembro até a primeira quinzena de janeiro;</w:t>
-      </w:r>
-    </w:p>
-    <w:p>
-      <w:pPr>
-        <w:pStyle w:val="ParaApagar"/>
-      </w:pPr>
-      <w:r>
-        <w:t>Exceder o orçamento em 10%;</w:t>
-      </w:r>
-    </w:p>
-    <w:p>
-      <w:pPr>
-        <w:pStyle w:val="ParaApagar"/>
-      </w:pPr>
-      <w:r>
-        <w:t>Alterar o escopo do projeto, desde que aprovado pelos patrocinadores;</w:t>
+      <w:r>
+        <w:rPr>
+          <w:b/>
+          <w:bCs/>
+        </w:rPr>
+        <w:t>Alocação de Recursos</w:t>
+      </w:r>
+      <w:r>
+        <w:t xml:space="preserve">: </w:t>
+      </w:r>
+      <w:r>
+        <w:t>O gerente pode alocar recursos de forma autônoma, desde que não ultrapasse 10% do orçamento;</w:t>
+      </w:r>
+    </w:p>
+    <w:p>
+      <w:pPr>
+        <w:pStyle w:val="PargrafodaLista"/>
+        <w:numPr>
+          <w:ilvl w:val="0"/>
+          <w:numId w:val="1"/>
+        </w:numPr>
+      </w:pPr>
+      <w:r>
+        <w:rPr>
+          <w:b/>
+          <w:bCs/>
+        </w:rPr>
+        <w:t>Contrato com Fornecedores</w:t>
+      </w:r>
+      <w:r>
+        <w:t xml:space="preserve">: </w:t>
+      </w:r>
+      <w:r>
+        <w:t>O gerente pode negociar contratos com fornecedores, desde que esteja dentro do orçamento;</w:t>
       </w:r>
     </w:p>
     <w:p>
@@ -1058,31 +1101,56 @@
           <w:numId w:val="2"/>
         </w:numPr>
       </w:pPr>
-    </w:p>
-    <w:p>
-      <w:pPr>
-        <w:pStyle w:val="ParaApagar"/>
-      </w:pPr>
-      <w:r>
-        <w:t>Aprovação do projeto pelos noivos;</w:t>
-      </w:r>
-    </w:p>
-    <w:p>
-      <w:pPr>
-        <w:pStyle w:val="ParaApagar"/>
-      </w:pPr>
-      <w:r>
-        <w:t>Aprovação do salão pelo noivo;</w:t>
-      </w:r>
-    </w:p>
-    <w:p>
-      <w:pPr>
-        <w:pStyle w:val="ParaApagar"/>
-      </w:pPr>
-      <w:r>
-        <w:t>Aprovação do buffet pela noiva;</w:t>
-      </w:r>
-    </w:p>
+      <w:r>
+        <w:rPr>
+          <w:b/>
+          <w:bCs/>
+        </w:rPr>
+        <w:t>Comunicação Efetiva</w:t>
+      </w:r>
+      <w:r>
+        <w:t>: Deve haver uma comunicação clara e regular entre todas as partes interessadas;</w:t>
+      </w:r>
+    </w:p>
+    <w:p>
+      <w:pPr>
+        <w:pStyle w:val="PargrafodaLista"/>
+        <w:numPr>
+          <w:ilvl w:val="0"/>
+          <w:numId w:val="2"/>
+        </w:numPr>
+      </w:pPr>
+      <w:r>
+        <w:rPr>
+          <w:b/>
+          <w:bCs/>
+        </w:rPr>
+        <w:t>Gestão Adequada de Recursos</w:t>
+      </w:r>
+      <w:r>
+        <w:t>: Deve haver alocação eficiente de equipe, tecnologia e financiamento;</w:t>
+      </w:r>
+    </w:p>
+    <w:p>
+      <w:pPr>
+        <w:pStyle w:val="PargrafodaLista"/>
+        <w:numPr>
+          <w:ilvl w:val="0"/>
+          <w:numId w:val="2"/>
+        </w:numPr>
+      </w:pPr>
+      <w:r>
+        <w:rPr>
+          <w:b/>
+          <w:bCs/>
+        </w:rPr>
+        <w:t>Gestão de Riscos e Problemas</w:t>
+      </w:r>
+      <w:r>
+        <w:t>: Deve haver avaliação proativa de possíveis riscos e problemas;</w:t>
+      </w:r>
+    </w:p>
+    <w:p/>
     <w:p>
       <w:pPr>
         <w:pStyle w:val="Ttulo1"/>
@@ -1105,42 +1173,60 @@
           <w:bCs w:val="0"/>
         </w:rPr>
       </w:pPr>
-    </w:p>
-    <w:p>
-      <w:pPr>
-        <w:pStyle w:val="ParaApagar"/>
-      </w:pPr>
       <w:r>
         <w:rPr>
           <w:rStyle w:val="Forte"/>
         </w:rPr>
-        <w:t>Bebidas alcoólicas</w:t>
-      </w:r>
-      <w:r>
-        <w:t xml:space="preserve">: </w:t>
-      </w:r>
-      <w:r>
-        <w:t>Serviremos uma variedade de bebidas alcoólicas durante o evento. Pedimos que todos os convidados consumam com responsabilidade e utilizem meios de transporte seguros.</w:t>
-      </w:r>
-    </w:p>
-    <w:p>
-      <w:pPr>
-        <w:pStyle w:val="ParaApagar"/>
-      </w:pPr>
+        <w:t>Restrição de Orçamento</w:t>
+      </w:r>
       <w:r>
         <w:rPr>
           <w:rStyle w:val="Forte"/>
-        </w:rPr>
-        <w:t>Estacionamento limitado</w:t>
-      </w:r>
-      <w:r>
-        <w:t xml:space="preserve">: </w:t>
-      </w:r>
-      <w:r>
-        <w:t>O estacionamento no local é limitado. Recomendamos o uso de transporte público ou serviços de transporte alternativos. Se você planeja dirigir, considere caronas ou serviços de transporte compartilhado.</w:t>
-      </w:r>
-    </w:p>
-    <w:p/>
+          <w:b w:val="0"/>
+          <w:bCs w:val="0"/>
+        </w:rPr>
+        <w:t>: O valor do orçamento pode ser excedido em no máximo 10%;</w:t>
+      </w:r>
+    </w:p>
+    <w:p>
+      <w:pPr>
+        <w:pStyle w:val="PargrafodaLista"/>
+        <w:numPr>
+          <w:ilvl w:val="0"/>
+          <w:numId w:val="3"/>
+        </w:numPr>
+      </w:pPr>
+      <w:r>
+        <w:rPr>
+          <w:rStyle w:val="Forte"/>
+        </w:rPr>
+        <w:t>Restrição de Prazo</w:t>
+      </w:r>
+      <w:r>
+        <w:rPr>
+          <w:rStyle w:val="Forte"/>
+          <w:b w:val="0"/>
+          <w:bCs w:val="0"/>
+        </w:rPr>
+        <w:t xml:space="preserve">: A conclusão do produto viável pode ser </w:t>
+      </w:r>
+      <w:r>
+        <w:rPr>
+          <w:rStyle w:val="Forte"/>
+          <w:b w:val="0"/>
+          <w:bCs w:val="0"/>
+        </w:rPr>
+        <w:t>excedida</w:t>
+      </w:r>
+      <w:r>
+        <w:rPr>
+          <w:rStyle w:val="Forte"/>
+          <w:b w:val="0"/>
+          <w:bCs w:val="0"/>
+        </w:rPr>
+        <w:t xml:space="preserve"> em no máximo um mês;</w:t>
+      </w:r>
+    </w:p>
     <w:p>
       <w:pPr>
         <w:pStyle w:val="Ttulo1"/>
@@ -1162,65 +1248,84 @@
           <w:bCs w:val="0"/>
         </w:rPr>
       </w:pPr>
-    </w:p>
-    <w:p>
-      <w:pPr>
-        <w:pStyle w:val="ParaApagar"/>
-      </w:pPr>
       <w:r>
         <w:rPr>
           <w:rStyle w:val="Forte"/>
         </w:rPr>
-        <w:t>King Buffet</w:t>
+        <w:t>Documentação Técnica do Projeto</w:t>
       </w:r>
       <w:r>
         <w:rPr>
           <w:rStyle w:val="Forte"/>
-        </w:rPr>
-        <w:t xml:space="preserve">: </w:t>
-      </w:r>
-      <w:r>
-        <w:t>RS 2.000,00 adiantado + R$ 7.000,00 no dia da festa;</w:t>
-      </w:r>
-    </w:p>
-    <w:p>
-      <w:pPr>
-        <w:pStyle w:val="ParaApagar"/>
-      </w:pPr>
-      <w:r>
+          <w:b w:val="0"/>
+          <w:bCs w:val="0"/>
+        </w:rPr>
+        <w:t>: Será entregue a documentação técnica com diagramas no final do primeiro semestre;</w:t>
+      </w:r>
+    </w:p>
+    <w:p>
+      <w:pPr>
+        <w:pStyle w:val="PargrafodaLista"/>
+        <w:numPr>
+          <w:ilvl w:val="0"/>
+          <w:numId w:val="4"/>
+        </w:numPr>
         <w:rPr>
           <w:rStyle w:val="Forte"/>
-        </w:rPr>
-        <w:t>Floricultura Flowers</w:t>
-      </w:r>
-      <w:r>
-        <w:t xml:space="preserve">: R$ 1.000,00 </w:t>
-      </w:r>
-      <w:r>
-        <w:t>adiantado</w:t>
-      </w:r>
-      <w:r>
-        <w:t xml:space="preserve"> + R$ 1.500,00 no dia da festa;</w:t>
-      </w:r>
-    </w:p>
-    <w:p>
-      <w:pPr>
-        <w:pStyle w:val="ParaApagar"/>
+          <w:b w:val="0"/>
+          <w:bCs w:val="0"/>
+        </w:rPr>
       </w:pPr>
       <w:r>
         <w:rPr>
           <w:rStyle w:val="Forte"/>
         </w:rPr>
-        <w:t>Flash Fotografias</w:t>
-      </w:r>
-      <w:r>
-        <w:t>: R$ 2.000,00 adiantado + R$ 3.000,00 no dia da festa;</w:t>
-      </w:r>
-    </w:p>
-    <w:p>
-      <w:pPr>
-        <w:pStyle w:val="Ttulo1"/>
-      </w:pPr>
+        <w:t>Protótipo Funcional do Sistema</w:t>
+      </w:r>
+      <w:r>
+        <w:rPr>
+          <w:rStyle w:val="Forte"/>
+          <w:b w:val="0"/>
+          <w:bCs w:val="0"/>
+        </w:rPr>
+        <w:t>: Será entregue um protótipo demonstrável no início do segundo semestre;</w:t>
+      </w:r>
+    </w:p>
+    <w:p>
+      <w:pPr>
+        <w:pStyle w:val="PargrafodaLista"/>
+        <w:numPr>
+          <w:ilvl w:val="0"/>
+          <w:numId w:val="4"/>
+        </w:numPr>
+        <w:rPr>
+          <w:rStyle w:val="Forte"/>
+          <w:b w:val="0"/>
+          <w:bCs w:val="0"/>
+        </w:rPr>
+      </w:pPr>
+      <w:r>
+        <w:rPr>
+          <w:rStyle w:val="Forte"/>
+        </w:rPr>
+        <w:t>Produto Viável</w:t>
+      </w:r>
+      <w:r>
+        <w:rPr>
+          <w:rStyle w:val="Forte"/>
+          <w:b w:val="0"/>
+          <w:bCs w:val="0"/>
+        </w:rPr>
+        <w:t>:</w:t>
+      </w:r>
+      <w:r>
+        <w:rPr>
+          <w:rStyle w:val="Forte"/>
+          <w:b w:val="0"/>
+          <w:bCs w:val="0"/>
+        </w:rPr>
+        <w:t xml:space="preserve"> Será entregue no final do segundo semestre o sistema funcional, capaz de desempenhar as principais funções conforme especificado nos requisitos.</w:t>
+      </w:r>
     </w:p>
     <w:p>
       <w:pPr>
@@ -1263,7 +1368,13 @@
           </w:tcPr>
           <w:p>
             <w:r>
-              <w:t>Americana, 04 de outubro de 2023</w:t>
+              <w:t xml:space="preserve">Americana, </w:t>
+            </w:r>
+            <w:r>
+              <w:t>27</w:t>
+            </w:r>
+            <w:r>
+              <w:t xml:space="preserve"> de outubro de 2023</w:t>
             </w:r>
           </w:p>
         </w:tc>

</xml_diff>

<commit_message>
add: adiciona alterações no título e cabeçalho do TAP e Integração
</commit_message>
<xml_diff>
--- a/tarefas/Termo de Abertura do Projeto (TAP) - TIC.docx
+++ b/tarefas/Termo de Abertura do Projeto (TAP) - TIC.docx
@@ -308,25 +308,7 @@
           <w:sz w:val="28"/>
           <w:szCs w:val="28"/>
         </w:rPr>
-        <w:t>Sistema de gestão LDA - T</w:t>
-      </w:r>
-      <w:r>
-        <w:rPr>
-          <w:b/>
-          <w:color w:val="000000" w:themeColor="text1"/>
-          <w:sz w:val="28"/>
-          <w:szCs w:val="28"/>
-        </w:rPr>
-        <w:t>A</w:t>
-      </w:r>
-      <w:r>
-        <w:rPr>
-          <w:b/>
-          <w:color w:val="000000" w:themeColor="text1"/>
-          <w:sz w:val="28"/>
-          <w:szCs w:val="28"/>
-        </w:rPr>
-        <w:t>P</w:t>
+        <w:t>Sistema de gestão LDA - TAP</w:t>
       </w:r>
     </w:p>
     <w:p>
@@ -478,15 +460,73 @@
         </w:rPr>
       </w:pPr>
       <w:r>
+        <w:lastRenderedPageBreak/>
         <w:br w:type="page"/>
       </w:r>
     </w:p>
+    <w:tbl>
+      <w:tblPr>
+        <w:tblStyle w:val="TabeladeGrade2"/>
+        <w:tblW w:w="20912" w:type="dxa"/>
+        <w:tblLook w:val="04A0" w:firstRow="1" w:lastRow="0" w:firstColumn="1" w:lastColumn="0" w:noHBand="0" w:noVBand="1"/>
+      </w:tblPr>
+      <w:tblGrid>
+        <w:gridCol w:w="10456"/>
+        <w:gridCol w:w="10456"/>
+      </w:tblGrid>
+      <w:tr>
+        <w:trPr>
+          <w:cnfStyle w:val="100000000000" w:firstRow="1" w:lastRow="0" w:firstColumn="0" w:lastColumn="0" w:oddVBand="0" w:evenVBand="0" w:oddHBand="0" w:evenHBand="0" w:firstRowFirstColumn="0" w:firstRowLastColumn="0" w:lastRowFirstColumn="0" w:lastRowLastColumn="0"/>
+        </w:trPr>
+        <w:tc>
+          <w:tcPr>
+            <w:cnfStyle w:val="001000000000" w:firstRow="0" w:lastRow="0" w:firstColumn="1" w:lastColumn="0" w:oddVBand="0" w:evenVBand="0" w:oddHBand="0" w:evenHBand="0" w:firstRowFirstColumn="0" w:firstRowLastColumn="0" w:lastRowFirstColumn="0" w:lastRowLastColumn="0"/>
+            <w:tcW w:w="10456" w:type="dxa"/>
+            <w:vAlign w:val="center"/>
+          </w:tcPr>
+          <w:p>
+            <w:pPr>
+              <w:pStyle w:val="Ttulo1"/>
+              <w:jc w:val="center"/>
+            </w:pPr>
+            <w:r>
+              <w:lastRenderedPageBreak/>
+              <w:t xml:space="preserve">Termo de </w:t>
+            </w:r>
+            <w:r>
+              <w:t>Abertura</w:t>
+            </w:r>
+            <w:r>
+              <w:t xml:space="preserve"> do Projeto (T</w:t>
+            </w:r>
+            <w:r>
+              <w:t>A</w:t>
+            </w:r>
+            <w:r>
+              <w:t>P)</w:t>
+            </w:r>
+          </w:p>
+        </w:tc>
+        <w:tc>
+          <w:tcPr>
+            <w:tcW w:w="10456" w:type="dxa"/>
+            <w:vAlign w:val="center"/>
+          </w:tcPr>
+          <w:p>
+            <w:pPr>
+              <w:pStyle w:val="Ttulo1"/>
+              <w:jc w:val="center"/>
+              <w:cnfStyle w:val="100000000000" w:firstRow="1" w:lastRow="0" w:firstColumn="0" w:lastColumn="0" w:oddVBand="0" w:evenVBand="0" w:oddHBand="0" w:evenHBand="0" w:firstRowFirstColumn="0" w:firstRowLastColumn="0" w:lastRowFirstColumn="0" w:lastRowLastColumn="0"/>
+            </w:pPr>
+          </w:p>
+        </w:tc>
+      </w:tr>
+    </w:tbl>
     <w:p>
       <w:pPr>
         <w:pStyle w:val="Ttulo1"/>
       </w:pPr>
       <w:r>
-        <w:lastRenderedPageBreak/>
         <w:t>Objetivo</w:t>
       </w:r>
     </w:p>
@@ -1156,7 +1196,6 @@
         <w:pStyle w:val="Ttulo1"/>
       </w:pPr>
       <w:r>
-        <w:lastRenderedPageBreak/>
         <w:t>Restrições</w:t>
       </w:r>
     </w:p>
@@ -1667,8 +1706,12 @@
     </w:tbl>
     <w:p/>
     <w:sectPr>
-      <w:headerReference w:type="default" r:id="rId9"/>
-      <w:footerReference w:type="default" r:id="rId10"/>
+      <w:headerReference w:type="even" r:id="rId9"/>
+      <w:headerReference w:type="default" r:id="rId10"/>
+      <w:footerReference w:type="even" r:id="rId11"/>
+      <w:footerReference w:type="default" r:id="rId12"/>
+      <w:headerReference w:type="first" r:id="rId13"/>
+      <w:footerReference w:type="first" r:id="rId14"/>
       <w:pgSz w:w="11906" w:h="16838"/>
       <w:pgMar w:top="720" w:right="720" w:bottom="720" w:left="720" w:header="708" w:footer="708" w:gutter="0"/>
       <w:cols w:space="708"/>
@@ -1705,6 +1748,16 @@
 </file>
 
 <file path=word/footer1.xml><?xml version="1.0" encoding="utf-8"?>
+<w:ftr xmlns:wpc="http://schemas.microsoft.com/office/word/2010/wordprocessingCanvas" xmlns:cx="http://schemas.microsoft.com/office/drawing/2014/chartex" xmlns:cx1="http://schemas.microsoft.com/office/drawing/2015/9/8/chartex" xmlns:cx2="http://schemas.microsoft.com/office/drawing/2015/10/21/chartex" xmlns:cx3="http://schemas.microsoft.com/office/drawing/2016/5/9/chartex" xmlns:cx4="http://schemas.microsoft.com/office/drawing/2016/5/10/chartex" xmlns:cx5="http://schemas.microsoft.com/office/drawing/2016/5/11/chartex" xmlns:cx6="http://schemas.microsoft.com/office/drawing/2016/5/12/chartex" xmlns:cx7="http://schemas.microsoft.com/office/drawing/2016/5/13/chartex" xmlns:cx8="http://schemas.microsoft.com/office/drawing/2016/5/14/chartex" xmlns:mc="http://schemas.openxmlformats.org/markup-compatibility/2006" xmlns:aink="http://schemas.microsoft.com/office/drawing/2016/ink" xmlns:am3d="http://schemas.microsoft.com/office/drawing/2017/model3d" xmlns:o="urn:schemas-microsoft-com:office:office" xmlns:oel="http://schemas.microsoft.com/office/2019/extlst" xmlns:r="http://schemas.openxmlformats.org/officeDocument/2006/relationships" xmlns:m="http://schemas.openxmlformats.org/officeDocument/2006/math" xmlns:v="urn:schemas-microsoft-com:vml" xmlns:wp14="http://schemas.microsoft.com/office/word/2010/wordprocessingDrawing" xmlns:wp="http://schemas.openxmlformats.org/drawingml/2006/wordprocessingDrawing" xmlns:w10="urn:schemas-microsoft-com:office:word" xmlns:w="http://schemas.openxmlformats.org/wordprocessingml/2006/main" xmlns:w14="http://schemas.microsoft.com/office/word/2010/wordml" xmlns:w15="http://schemas.microsoft.com/office/word/2012/wordml" xmlns:w16cex="http://schemas.microsoft.com/office/word/2018/wordml/cex" xmlns:w16cid="http://schemas.microsoft.com/office/word/2016/wordml/cid" xmlns:w16="http://schemas.microsoft.com/office/word/2018/wordml" xmlns:w16sdtdh="http://schemas.microsoft.com/office/word/2020/wordml/sdtdatahash" xmlns:w16se="http://schemas.microsoft.com/office/word/2015/wordml/symex" xmlns:wpg="http://schemas.microsoft.com/office/word/2010/wordprocessingGroup" xmlns:wpi="http://schemas.microsoft.com/office/word/2010/wordprocessingInk" xmlns:wne="http://schemas.microsoft.com/office/word/2006/wordml" xmlns:wps="http://schemas.microsoft.com/office/word/2010/wordprocessingShape" mc:Ignorable="w14 w15 w16se w16cid w16 w16cex w16sdtdh wp14">
+  <w:p>
+    <w:pPr>
+      <w:pStyle w:val="Rodap"/>
+    </w:pPr>
+  </w:p>
+</w:ftr>
+</file>
+
+<file path=word/footer2.xml><?xml version="1.0" encoding="utf-8"?>
 <w:ftr xmlns:wpc="http://schemas.microsoft.com/office/word/2010/wordprocessingCanvas" xmlns:cx="http://schemas.microsoft.com/office/drawing/2014/chartex" xmlns:cx1="http://schemas.microsoft.com/office/drawing/2015/9/8/chartex" xmlns:cx2="http://schemas.microsoft.com/office/drawing/2015/10/21/chartex" xmlns:cx3="http://schemas.microsoft.com/office/drawing/2016/5/9/chartex" xmlns:cx4="http://schemas.microsoft.com/office/drawing/2016/5/10/chartex" xmlns:cx5="http://schemas.microsoft.com/office/drawing/2016/5/11/chartex" xmlns:cx6="http://schemas.microsoft.com/office/drawing/2016/5/12/chartex" xmlns:cx7="http://schemas.microsoft.com/office/drawing/2016/5/13/chartex" xmlns:cx8="http://schemas.microsoft.com/office/drawing/2016/5/14/chartex" xmlns:mc="http://schemas.openxmlformats.org/markup-compatibility/2006" xmlns:aink="http://schemas.microsoft.com/office/drawing/2016/ink" xmlns:am3d="http://schemas.microsoft.com/office/drawing/2017/model3d" xmlns:o="urn:schemas-microsoft-com:office:office" xmlns:oel="http://schemas.microsoft.com/office/2019/extlst" xmlns:r="http://schemas.openxmlformats.org/officeDocument/2006/relationships" xmlns:m="http://schemas.openxmlformats.org/officeDocument/2006/math" xmlns:v="urn:schemas-microsoft-com:vml" xmlns:wp14="http://schemas.microsoft.com/office/word/2010/wordprocessingDrawing" xmlns:wp="http://schemas.openxmlformats.org/drawingml/2006/wordprocessingDrawing" xmlns:w10="urn:schemas-microsoft-com:office:word" xmlns:w="http://schemas.openxmlformats.org/wordprocessingml/2006/main" xmlns:w14="http://schemas.microsoft.com/office/word/2010/wordml" xmlns:w15="http://schemas.microsoft.com/office/word/2012/wordml" xmlns:w16cex="http://schemas.microsoft.com/office/word/2018/wordml/cex" xmlns:w16cid="http://schemas.microsoft.com/office/word/2016/wordml/cid" xmlns:w16="http://schemas.microsoft.com/office/word/2018/wordml" xmlns:w16sdtdh="http://schemas.microsoft.com/office/word/2020/wordml/sdtdatahash" xmlns:w16se="http://schemas.microsoft.com/office/word/2015/wordml/symex" xmlns:wpg="http://schemas.microsoft.com/office/word/2010/wordprocessingGroup" xmlns:wpi="http://schemas.microsoft.com/office/word/2010/wordprocessingInk" xmlns:wne="http://schemas.microsoft.com/office/word/2006/wordml" xmlns:wps="http://schemas.microsoft.com/office/word/2010/wordprocessingShape" mc:Ignorable="w14 w15 w16se w16cid w16 w16cex w16sdtdh wp14">
   <w:tbl>
     <w:tblPr>
@@ -1854,6 +1907,16 @@
 </w:ftr>
 </file>
 
+<file path=word/footer3.xml><?xml version="1.0" encoding="utf-8"?>
+<w:ftr xmlns:wpc="http://schemas.microsoft.com/office/word/2010/wordprocessingCanvas" xmlns:cx="http://schemas.microsoft.com/office/drawing/2014/chartex" xmlns:cx1="http://schemas.microsoft.com/office/drawing/2015/9/8/chartex" xmlns:cx2="http://schemas.microsoft.com/office/drawing/2015/10/21/chartex" xmlns:cx3="http://schemas.microsoft.com/office/drawing/2016/5/9/chartex" xmlns:cx4="http://schemas.microsoft.com/office/drawing/2016/5/10/chartex" xmlns:cx5="http://schemas.microsoft.com/office/drawing/2016/5/11/chartex" xmlns:cx6="http://schemas.microsoft.com/office/drawing/2016/5/12/chartex" xmlns:cx7="http://schemas.microsoft.com/office/drawing/2016/5/13/chartex" xmlns:cx8="http://schemas.microsoft.com/office/drawing/2016/5/14/chartex" xmlns:mc="http://schemas.openxmlformats.org/markup-compatibility/2006" xmlns:aink="http://schemas.microsoft.com/office/drawing/2016/ink" xmlns:am3d="http://schemas.microsoft.com/office/drawing/2017/model3d" xmlns:o="urn:schemas-microsoft-com:office:office" xmlns:oel="http://schemas.microsoft.com/office/2019/extlst" xmlns:r="http://schemas.openxmlformats.org/officeDocument/2006/relationships" xmlns:m="http://schemas.openxmlformats.org/officeDocument/2006/math" xmlns:v="urn:schemas-microsoft-com:vml" xmlns:wp14="http://schemas.microsoft.com/office/word/2010/wordprocessingDrawing" xmlns:wp="http://schemas.openxmlformats.org/drawingml/2006/wordprocessingDrawing" xmlns:w10="urn:schemas-microsoft-com:office:word" xmlns:w="http://schemas.openxmlformats.org/wordprocessingml/2006/main" xmlns:w14="http://schemas.microsoft.com/office/word/2010/wordml" xmlns:w15="http://schemas.microsoft.com/office/word/2012/wordml" xmlns:w16cex="http://schemas.microsoft.com/office/word/2018/wordml/cex" xmlns:w16cid="http://schemas.microsoft.com/office/word/2016/wordml/cid" xmlns:w16="http://schemas.microsoft.com/office/word/2018/wordml" xmlns:w16sdtdh="http://schemas.microsoft.com/office/word/2020/wordml/sdtdatahash" xmlns:w16se="http://schemas.microsoft.com/office/word/2015/wordml/symex" xmlns:wpg="http://schemas.microsoft.com/office/word/2010/wordprocessingGroup" xmlns:wpi="http://schemas.microsoft.com/office/word/2010/wordprocessingInk" xmlns:wne="http://schemas.microsoft.com/office/word/2006/wordml" xmlns:wps="http://schemas.microsoft.com/office/word/2010/wordprocessingShape" mc:Ignorable="w14 w15 w16se w16cid w16 w16cex w16sdtdh wp14">
+  <w:p>
+    <w:pPr>
+      <w:pStyle w:val="Rodap"/>
+    </w:pPr>
+  </w:p>
+</w:ftr>
+</file>
+
 <file path=word/footnotes.xml><?xml version="1.0" encoding="utf-8"?>
 <w:footnotes xmlns:wpc="http://schemas.microsoft.com/office/word/2010/wordprocessingCanvas" xmlns:cx="http://schemas.microsoft.com/office/drawing/2014/chartex" xmlns:cx1="http://schemas.microsoft.com/office/drawing/2015/9/8/chartex" xmlns:cx2="http://schemas.microsoft.com/office/drawing/2015/10/21/chartex" xmlns:cx3="http://schemas.microsoft.com/office/drawing/2016/5/9/chartex" xmlns:cx4="http://schemas.microsoft.com/office/drawing/2016/5/10/chartex" xmlns:cx5="http://schemas.microsoft.com/office/drawing/2016/5/11/chartex" xmlns:cx6="http://schemas.microsoft.com/office/drawing/2016/5/12/chartex" xmlns:cx7="http://schemas.microsoft.com/office/drawing/2016/5/13/chartex" xmlns:cx8="http://schemas.microsoft.com/office/drawing/2016/5/14/chartex" xmlns:mc="http://schemas.openxmlformats.org/markup-compatibility/2006" xmlns:aink="http://schemas.microsoft.com/office/drawing/2016/ink" xmlns:am3d="http://schemas.microsoft.com/office/drawing/2017/model3d" xmlns:o="urn:schemas-microsoft-com:office:office" xmlns:oel="http://schemas.microsoft.com/office/2019/extlst" xmlns:r="http://schemas.openxmlformats.org/officeDocument/2006/relationships" xmlns:m="http://schemas.openxmlformats.org/officeDocument/2006/math" xmlns:v="urn:schemas-microsoft-com:vml" xmlns:wp14="http://schemas.microsoft.com/office/word/2010/wordprocessingDrawing" xmlns:wp="http://schemas.openxmlformats.org/drawingml/2006/wordprocessingDrawing" xmlns:w10="urn:schemas-microsoft-com:office:word" xmlns:w="http://schemas.openxmlformats.org/wordprocessingml/2006/main" xmlns:w14="http://schemas.microsoft.com/office/word/2010/wordml" xmlns:w15="http://schemas.microsoft.com/office/word/2012/wordml" xmlns:w16cex="http://schemas.microsoft.com/office/word/2018/wordml/cex" xmlns:w16cid="http://schemas.microsoft.com/office/word/2016/wordml/cid" xmlns:w16="http://schemas.microsoft.com/office/word/2018/wordml" xmlns:w16sdtdh="http://schemas.microsoft.com/office/word/2020/wordml/sdtdatahash" xmlns:w16se="http://schemas.microsoft.com/office/word/2015/wordml/symex" xmlns:wpg="http://schemas.microsoft.com/office/word/2010/wordprocessingGroup" xmlns:wpi="http://schemas.microsoft.com/office/word/2010/wordprocessingInk" xmlns:wne="http://schemas.microsoft.com/office/word/2006/wordml" xmlns:wps="http://schemas.microsoft.com/office/word/2010/wordprocessingShape" mc:Ignorable="w14 w15 w16se w16cid w16 w16cex w16sdtdh wp14">
   <w:footnote w:type="separator" w:id="-1">
@@ -1880,6 +1943,16 @@
 </file>
 
 <file path=word/header1.xml><?xml version="1.0" encoding="utf-8"?>
+<w:hdr xmlns:wpc="http://schemas.microsoft.com/office/word/2010/wordprocessingCanvas" xmlns:cx="http://schemas.microsoft.com/office/drawing/2014/chartex" xmlns:cx1="http://schemas.microsoft.com/office/drawing/2015/9/8/chartex" xmlns:cx2="http://schemas.microsoft.com/office/drawing/2015/10/21/chartex" xmlns:cx3="http://schemas.microsoft.com/office/drawing/2016/5/9/chartex" xmlns:cx4="http://schemas.microsoft.com/office/drawing/2016/5/10/chartex" xmlns:cx5="http://schemas.microsoft.com/office/drawing/2016/5/11/chartex" xmlns:cx6="http://schemas.microsoft.com/office/drawing/2016/5/12/chartex" xmlns:cx7="http://schemas.microsoft.com/office/drawing/2016/5/13/chartex" xmlns:cx8="http://schemas.microsoft.com/office/drawing/2016/5/14/chartex" xmlns:mc="http://schemas.openxmlformats.org/markup-compatibility/2006" xmlns:aink="http://schemas.microsoft.com/office/drawing/2016/ink" xmlns:am3d="http://schemas.microsoft.com/office/drawing/2017/model3d" xmlns:o="urn:schemas-microsoft-com:office:office" xmlns:oel="http://schemas.microsoft.com/office/2019/extlst" xmlns:r="http://schemas.openxmlformats.org/officeDocument/2006/relationships" xmlns:m="http://schemas.openxmlformats.org/officeDocument/2006/math" xmlns:v="urn:schemas-microsoft-com:vml" xmlns:wp14="http://schemas.microsoft.com/office/word/2010/wordprocessingDrawing" xmlns:wp="http://schemas.openxmlformats.org/drawingml/2006/wordprocessingDrawing" xmlns:w10="urn:schemas-microsoft-com:office:word" xmlns:w="http://schemas.openxmlformats.org/wordprocessingml/2006/main" xmlns:w14="http://schemas.microsoft.com/office/word/2010/wordml" xmlns:w15="http://schemas.microsoft.com/office/word/2012/wordml" xmlns:w16cex="http://schemas.microsoft.com/office/word/2018/wordml/cex" xmlns:w16cid="http://schemas.microsoft.com/office/word/2016/wordml/cid" xmlns:w16="http://schemas.microsoft.com/office/word/2018/wordml" xmlns:w16sdtdh="http://schemas.microsoft.com/office/word/2020/wordml/sdtdatahash" xmlns:w16se="http://schemas.microsoft.com/office/word/2015/wordml/symex" xmlns:wpg="http://schemas.microsoft.com/office/word/2010/wordprocessingGroup" xmlns:wpi="http://schemas.microsoft.com/office/word/2010/wordprocessingInk" xmlns:wne="http://schemas.microsoft.com/office/word/2006/wordml" xmlns:wps="http://schemas.microsoft.com/office/word/2010/wordprocessingShape" mc:Ignorable="w14 w15 w16se w16cid w16 w16cex w16sdtdh wp14">
+  <w:p>
+    <w:pPr>
+      <w:pStyle w:val="Cabealho"/>
+    </w:pPr>
+  </w:p>
+</w:hdr>
+</file>
+
+<file path=word/header2.xml><?xml version="1.0" encoding="utf-8"?>
 <w:hdr xmlns:wpc="http://schemas.microsoft.com/office/word/2010/wordprocessingCanvas" xmlns:cx="http://schemas.microsoft.com/office/drawing/2014/chartex" xmlns:cx1="http://schemas.microsoft.com/office/drawing/2015/9/8/chartex" xmlns:cx2="http://schemas.microsoft.com/office/drawing/2015/10/21/chartex" xmlns:cx3="http://schemas.microsoft.com/office/drawing/2016/5/9/chartex" xmlns:cx4="http://schemas.microsoft.com/office/drawing/2016/5/10/chartex" xmlns:cx5="http://schemas.microsoft.com/office/drawing/2016/5/11/chartex" xmlns:cx6="http://schemas.microsoft.com/office/drawing/2016/5/12/chartex" xmlns:cx7="http://schemas.microsoft.com/office/drawing/2016/5/13/chartex" xmlns:cx8="http://schemas.microsoft.com/office/drawing/2016/5/14/chartex" xmlns:mc="http://schemas.openxmlformats.org/markup-compatibility/2006" xmlns:aink="http://schemas.microsoft.com/office/drawing/2016/ink" xmlns:am3d="http://schemas.microsoft.com/office/drawing/2017/model3d" xmlns:o="urn:schemas-microsoft-com:office:office" xmlns:oel="http://schemas.microsoft.com/office/2019/extlst" xmlns:r="http://schemas.openxmlformats.org/officeDocument/2006/relationships" xmlns:m="http://schemas.openxmlformats.org/officeDocument/2006/math" xmlns:v="urn:schemas-microsoft-com:vml" xmlns:wp14="http://schemas.microsoft.com/office/word/2010/wordprocessingDrawing" xmlns:wp="http://schemas.openxmlformats.org/drawingml/2006/wordprocessingDrawing" xmlns:w10="urn:schemas-microsoft-com:office:word" xmlns:w="http://schemas.openxmlformats.org/wordprocessingml/2006/main" xmlns:w14="http://schemas.microsoft.com/office/word/2010/wordml" xmlns:w15="http://schemas.microsoft.com/office/word/2012/wordml" xmlns:w16cex="http://schemas.microsoft.com/office/word/2018/wordml/cex" xmlns:w16cid="http://schemas.microsoft.com/office/word/2016/wordml/cid" xmlns:w16="http://schemas.microsoft.com/office/word/2018/wordml" xmlns:w16sdtdh="http://schemas.microsoft.com/office/word/2020/wordml/sdtdatahash" xmlns:w16se="http://schemas.microsoft.com/office/word/2015/wordml/symex" xmlns:wpg="http://schemas.microsoft.com/office/word/2010/wordprocessingGroup" xmlns:wpi="http://schemas.microsoft.com/office/word/2010/wordprocessingInk" xmlns:wne="http://schemas.microsoft.com/office/word/2006/wordml" xmlns:wps="http://schemas.microsoft.com/office/word/2010/wordprocessingShape" mc:Ignorable="w14 w15 w16se w16cid w16 w16cex w16sdtdh wp14">
   <w:tbl>
     <w:tblPr>
@@ -2131,7 +2204,7 @@
               <w:b/>
               <w:bCs/>
             </w:rPr>
-            <w:t>Termo de Abertura do Projeto</w:t>
+            <w:t>TAP</w:t>
           </w:r>
         </w:p>
       </w:tc>
@@ -2157,6 +2230,16 @@
       </w:tc>
     </w:tr>
   </w:tbl>
+  <w:p>
+    <w:pPr>
+      <w:pStyle w:val="Cabealho"/>
+    </w:pPr>
+  </w:p>
+</w:hdr>
+</file>
+
+<file path=word/header3.xml><?xml version="1.0" encoding="utf-8"?>
+<w:hdr xmlns:wpc="http://schemas.microsoft.com/office/word/2010/wordprocessingCanvas" xmlns:cx="http://schemas.microsoft.com/office/drawing/2014/chartex" xmlns:cx1="http://schemas.microsoft.com/office/drawing/2015/9/8/chartex" xmlns:cx2="http://schemas.microsoft.com/office/drawing/2015/10/21/chartex" xmlns:cx3="http://schemas.microsoft.com/office/drawing/2016/5/9/chartex" xmlns:cx4="http://schemas.microsoft.com/office/drawing/2016/5/10/chartex" xmlns:cx5="http://schemas.microsoft.com/office/drawing/2016/5/11/chartex" xmlns:cx6="http://schemas.microsoft.com/office/drawing/2016/5/12/chartex" xmlns:cx7="http://schemas.microsoft.com/office/drawing/2016/5/13/chartex" xmlns:cx8="http://schemas.microsoft.com/office/drawing/2016/5/14/chartex" xmlns:mc="http://schemas.openxmlformats.org/markup-compatibility/2006" xmlns:aink="http://schemas.microsoft.com/office/drawing/2016/ink" xmlns:am3d="http://schemas.microsoft.com/office/drawing/2017/model3d" xmlns:o="urn:schemas-microsoft-com:office:office" xmlns:oel="http://schemas.microsoft.com/office/2019/extlst" xmlns:r="http://schemas.openxmlformats.org/officeDocument/2006/relationships" xmlns:m="http://schemas.openxmlformats.org/officeDocument/2006/math" xmlns:v="urn:schemas-microsoft-com:vml" xmlns:wp14="http://schemas.microsoft.com/office/word/2010/wordprocessingDrawing" xmlns:wp="http://schemas.openxmlformats.org/drawingml/2006/wordprocessingDrawing" xmlns:w10="urn:schemas-microsoft-com:office:word" xmlns:w="http://schemas.openxmlformats.org/wordprocessingml/2006/main" xmlns:w14="http://schemas.microsoft.com/office/word/2010/wordml" xmlns:w15="http://schemas.microsoft.com/office/word/2012/wordml" xmlns:w16cex="http://schemas.microsoft.com/office/word/2018/wordml/cex" xmlns:w16cid="http://schemas.microsoft.com/office/word/2016/wordml/cid" xmlns:w16="http://schemas.microsoft.com/office/word/2018/wordml" xmlns:w16sdtdh="http://schemas.microsoft.com/office/word/2020/wordml/sdtdatahash" xmlns:w16se="http://schemas.microsoft.com/office/word/2015/wordml/symex" xmlns:wpg="http://schemas.microsoft.com/office/word/2010/wordprocessingGroup" xmlns:wpi="http://schemas.microsoft.com/office/word/2010/wordprocessingInk" xmlns:wne="http://schemas.microsoft.com/office/word/2006/wordml" xmlns:wps="http://schemas.microsoft.com/office/word/2010/wordprocessingShape" mc:Ignorable="w14 w15 w16se w16cid w16 w16cex w16sdtdh wp14">
   <w:p>
     <w:pPr>
       <w:pStyle w:val="Cabealho"/>
@@ -3414,6 +3497,81 @@
       <w:color w:val="E7E6E6" w:themeColor="background2"/>
     </w:rPr>
   </w:style>
+  <w:style w:type="table" w:styleId="TabeladeGrade2">
+    <w:name w:val="Grid Table 2"/>
+    <w:basedOn w:val="Tabelanormal"/>
+    <w:uiPriority w:val="47"/>
+    <w:rsid w:val="00051C0C"/>
+    <w:pPr>
+      <w:spacing w:after="0" w:line="240" w:lineRule="auto"/>
+    </w:pPr>
+    <w:tblPr>
+      <w:tblStyleRowBandSize w:val="1"/>
+      <w:tblStyleColBandSize w:val="1"/>
+      <w:tblBorders>
+        <w:top w:val="single" w:sz="2" w:space="0" w:color="666666" w:themeColor="text1" w:themeTint="99"/>
+        <w:bottom w:val="single" w:sz="2" w:space="0" w:color="666666" w:themeColor="text1" w:themeTint="99"/>
+        <w:insideH w:val="single" w:sz="2" w:space="0" w:color="666666" w:themeColor="text1" w:themeTint="99"/>
+        <w:insideV w:val="single" w:sz="2" w:space="0" w:color="666666" w:themeColor="text1" w:themeTint="99"/>
+      </w:tblBorders>
+    </w:tblPr>
+    <w:tblStylePr w:type="firstRow">
+      <w:rPr>
+        <w:b/>
+        <w:bCs/>
+      </w:rPr>
+      <w:tblPr/>
+      <w:tcPr>
+        <w:tcBorders>
+          <w:top w:val="nil"/>
+          <w:bottom w:val="single" w:sz="12" w:space="0" w:color="666666" w:themeColor="text1" w:themeTint="99"/>
+          <w:insideH w:val="nil"/>
+          <w:insideV w:val="nil"/>
+        </w:tcBorders>
+        <w:shd w:val="clear" w:color="auto" w:fill="FFFFFF" w:themeFill="background1"/>
+      </w:tcPr>
+    </w:tblStylePr>
+    <w:tblStylePr w:type="lastRow">
+      <w:rPr>
+        <w:b/>
+        <w:bCs/>
+      </w:rPr>
+      <w:tblPr/>
+      <w:tcPr>
+        <w:tcBorders>
+          <w:top w:val="double" w:sz="2" w:space="0" w:color="666666" w:themeColor="text1" w:themeTint="99"/>
+          <w:bottom w:val="nil"/>
+          <w:insideH w:val="nil"/>
+          <w:insideV w:val="nil"/>
+        </w:tcBorders>
+        <w:shd w:val="clear" w:color="auto" w:fill="FFFFFF" w:themeFill="background1"/>
+      </w:tcPr>
+    </w:tblStylePr>
+    <w:tblStylePr w:type="firstCol">
+      <w:rPr>
+        <w:b/>
+        <w:bCs/>
+      </w:rPr>
+    </w:tblStylePr>
+    <w:tblStylePr w:type="lastCol">
+      <w:rPr>
+        <w:b/>
+        <w:bCs/>
+      </w:rPr>
+    </w:tblStylePr>
+    <w:tblStylePr w:type="band1Vert">
+      <w:tblPr/>
+      <w:tcPr>
+        <w:shd w:val="clear" w:color="auto" w:fill="CCCCCC" w:themeFill="text1" w:themeFillTint="33"/>
+      </w:tcPr>
+    </w:tblStylePr>
+    <w:tblStylePr w:type="band1Horz">
+      <w:tblPr/>
+      <w:tcPr>
+        <w:shd w:val="clear" w:color="auto" w:fill="CCCCCC" w:themeFill="text1" w:themeFillTint="33"/>
+      </w:tcPr>
+    </w:tblStylePr>
+  </w:style>
 </w:styles>
 </file>
 

</xml_diff>